<commit_message>
Updates to the safety plan. New HARA.
</commit_message>
<xml_diff>
--- a/01_SafetyPlan_LaneAssistance.docx
+++ b/01_SafetyPlan_LaneAssistance.docx
@@ -510,18 +510,8 @@
                 <w:sz w:val="22"/>
                 <w:szCs w:val="22"/>
               </w:rPr>
-              <w:t xml:space="preserve">Rodrigo </w:t>
-            </w:r>
-            <w:proofErr w:type="spellStart"/>
-            <w:r>
-              <w:rPr>
-                <w:rFonts w:ascii="Calibri" w:eastAsia="Calibri" w:hAnsi="Calibri" w:cs="Calibri"/>
-                <w:sz w:val="22"/>
-                <w:szCs w:val="22"/>
-              </w:rPr>
-              <w:t>Vasconcelos</w:t>
-            </w:r>
-            <w:proofErr w:type="spellEnd"/>
+              <w:t>Rodrigo Vasconcelos</w:t>
+            </w:r>
           </w:p>
         </w:tc>
         <w:tc>
@@ -843,8 +833,6 @@
       </w:sdtPr>
       <w:sdtEndPr/>
       <w:sdtContent>
-        <w:bookmarkStart w:id="9" w:name="_GoBack" w:displacedByCustomXml="prev"/>
-        <w:bookmarkEnd w:id="9" w:displacedByCustomXml="prev"/>
         <w:p>
           <w:pPr>
             <w:pStyle w:val="TOC1"/>
@@ -1239,12 +1227,12 @@
         <w:spacing w:before="480" w:after="180" w:line="240" w:lineRule="auto"/>
         <w:contextualSpacing w:val="0"/>
       </w:pPr>
-      <w:bookmarkStart w:id="10" w:name="_Toc527892270"/>
+      <w:bookmarkStart w:id="9" w:name="_Toc527892270"/>
       <w:r>
         <w:lastRenderedPageBreak/>
         <w:t>Introduction</w:t>
       </w:r>
-      <w:bookmarkEnd w:id="10"/>
+      <w:bookmarkEnd w:id="9"/>
     </w:p>
     <w:p/>
     <w:p>
@@ -1252,11 +1240,11 @@
         <w:pStyle w:val="Heading2"/>
         <w:contextualSpacing w:val="0"/>
       </w:pPr>
-      <w:bookmarkStart w:id="11" w:name="_Toc527892271"/>
+      <w:bookmarkStart w:id="10" w:name="_Toc527892271"/>
       <w:r>
         <w:t>Purpose of the Safety Plan</w:t>
       </w:r>
-      <w:bookmarkEnd w:id="11"/>
+      <w:bookmarkEnd w:id="10"/>
     </w:p>
     <w:p>
       <w:r>
@@ -1299,13 +1287,8 @@
         </w:numPr>
       </w:pPr>
       <w:r>
-        <w:t xml:space="preserve">What tasks need to be done to ensure functional safety and when they will be carried </w:t>
-      </w:r>
-      <w:proofErr w:type="gramStart"/>
-      <w:r>
-        <w:t>out.</w:t>
-      </w:r>
-      <w:proofErr w:type="gramEnd"/>
+        <w:t>What tasks need to be done to ensure functional safety and when they will be carried out.</w:t>
+      </w:r>
     </w:p>
     <w:p>
       <w:pPr>
@@ -1316,13 +1299,8 @@
         </w:numPr>
       </w:pPr>
       <w:r>
-        <w:t xml:space="preserve">Who is responsible for each phase of the project and the resulting </w:t>
-      </w:r>
-      <w:proofErr w:type="gramStart"/>
-      <w:r>
-        <w:t>work.</w:t>
-      </w:r>
-      <w:proofErr w:type="gramEnd"/>
+        <w:t>Who is responsible for each phase of the project and the resulting work.</w:t>
+      </w:r>
     </w:p>
     <w:p>
       <w:pPr>
@@ -1341,14 +1319,11 @@
         <w:pStyle w:val="Heading2"/>
         <w:contextualSpacing w:val="0"/>
       </w:pPr>
-      <w:bookmarkStart w:id="12" w:name="_Toc527892272"/>
-      <w:r>
-        <w:t>S</w:t>
-      </w:r>
-      <w:r>
-        <w:t>cope of the Project</w:t>
-      </w:r>
-      <w:bookmarkEnd w:id="12"/>
+      <w:bookmarkStart w:id="11" w:name="_Toc527892272"/>
+      <w:r>
+        <w:t>Scope of the Project</w:t>
+      </w:r>
+      <w:bookmarkEnd w:id="11"/>
     </w:p>
     <w:p/>
     <w:p>
@@ -1397,10 +1372,7 @@
         <w:ind w:firstLine="720"/>
       </w:pPr>
       <w:r>
-        <w:t>Product Development at the Hardwa</w:t>
-      </w:r>
-      <w:r>
-        <w:t>re Level</w:t>
+        <w:t>Product Development at the Hardware Level</w:t>
       </w:r>
     </w:p>
     <w:p>
@@ -1417,11 +1389,11 @@
         <w:pStyle w:val="Heading2"/>
         <w:contextualSpacing w:val="0"/>
       </w:pPr>
-      <w:bookmarkStart w:id="13" w:name="_Toc527892273"/>
+      <w:bookmarkStart w:id="12" w:name="_Toc527892273"/>
       <w:r>
         <w:t>Deliverables of the Project</w:t>
       </w:r>
-      <w:bookmarkEnd w:id="13"/>
+      <w:bookmarkEnd w:id="12"/>
     </w:p>
     <w:p/>
     <w:p>
@@ -1451,10 +1423,7 @@
     <w:p>
       <w:r>
         <w:tab/>
-        <w:t xml:space="preserve">Technical </w:t>
-      </w:r>
-      <w:r>
-        <w:t>Safety Concept</w:t>
+        <w:t>Technical Safety Concept</w:t>
       </w:r>
     </w:p>
     <w:p>
@@ -1469,22 +1438,28 @@
         <w:pStyle w:val="Heading1"/>
         <w:contextualSpacing w:val="0"/>
       </w:pPr>
-      <w:bookmarkStart w:id="14" w:name="_Toc527892274"/>
+      <w:bookmarkStart w:id="13" w:name="_Toc527892274"/>
       <w:r>
         <w:lastRenderedPageBreak/>
         <w:t>Item Definition</w:t>
       </w:r>
-      <w:bookmarkEnd w:id="14"/>
-    </w:p>
-    <w:p>
-      <w:r>
-        <w:t xml:space="preserve">The lane assistance system is a </w:t>
+      <w:bookmarkEnd w:id="13"/>
+    </w:p>
+    <w:p>
+      <w:r>
+        <w:t xml:space="preserve">The lane assistance </w:t>
+      </w:r>
+      <w:r>
+        <w:t>item</w:t>
+      </w:r>
+      <w:r>
+        <w:t xml:space="preserve"> is a </w:t>
       </w:r>
       <w:r>
         <w:t>new</w:t>
       </w:r>
       <w:r>
-        <w:t xml:space="preserve"> sub-system </w:t>
+        <w:t xml:space="preserve"> system </w:t>
       </w:r>
       <w:r>
         <w:t xml:space="preserve">in a car </w:t>
@@ -1496,7 +1471,13 @@
     <w:p/>
     <w:p>
       <w:r>
-        <w:t>The main functions of the system are:</w:t>
+        <w:t xml:space="preserve">The main functions of the </w:t>
+      </w:r>
+      <w:r>
+        <w:t>system</w:t>
+      </w:r>
+      <w:r>
+        <w:t xml:space="preserve"> are:</w:t>
       </w:r>
     </w:p>
     <w:p>
@@ -1508,28 +1489,16 @@
         </w:numPr>
       </w:pPr>
       <w:r>
-        <w:t xml:space="preserve">Detection of the </w:t>
-      </w:r>
-      <w:r>
-        <w:t xml:space="preserve">unintended </w:t>
-      </w:r>
-      <w:r>
-        <w:t xml:space="preserve">departure from the lane’s center: </w:t>
+        <w:t>Lane departure warning</w:t>
+      </w:r>
+      <w:r>
+        <w:t xml:space="preserve">: </w:t>
       </w:r>
       <w:r>
         <w:t>The system</w:t>
       </w:r>
       <w:r>
-        <w:t xml:space="preserve"> shall keep</w:t>
-      </w:r>
-      <w:r>
-        <w:t xml:space="preserve"> track of the current lane, </w:t>
-      </w:r>
-      <w:r>
-        <w:t>the car’s position inside the lane</w:t>
-      </w:r>
-      <w:r>
-        <w:t xml:space="preserve"> and the activation of the turn signals.</w:t>
+        <w:t xml:space="preserve"> shall notify the driver when the car is drifting from the lane’s center and a turn light has not been engaged.</w:t>
       </w:r>
     </w:p>
     <w:p>
@@ -1541,31 +1510,10 @@
         </w:numPr>
       </w:pPr>
       <w:r>
-        <w:t>Early warning to the driver</w:t>
+        <w:t>Lane keeping assistance</w:t>
       </w:r>
       <w:r>
         <w:t xml:space="preserve">: </w:t>
-      </w:r>
-      <w:r>
-        <w:t>The system</w:t>
-      </w:r>
-      <w:r>
-        <w:t xml:space="preserve"> shall notify the driver when the car is drifting from the lane’s center and a turn light has not been engaged.</w:t>
-      </w:r>
-    </w:p>
-    <w:p>
-      <w:pPr>
-        <w:pStyle w:val="ListParagraph"/>
-        <w:numPr>
-          <w:ilvl w:val="0"/>
-          <w:numId w:val="4"/>
-        </w:numPr>
-      </w:pPr>
-      <w:r>
-        <w:t>Active correction wh</w:t>
-      </w:r>
-      <w:r>
-        <w:t xml:space="preserve">en the deviation is significant: </w:t>
       </w:r>
       <w:r>
         <w:t>The system</w:t>
@@ -1592,16 +1540,16 @@
         </w:numPr>
       </w:pPr>
       <w:r>
-        <w:t xml:space="preserve">Lane tracking </w:t>
-      </w:r>
-      <w:r>
-        <w:t>element</w:t>
-      </w:r>
-      <w:r>
-        <w:t>: S</w:t>
-      </w:r>
-      <w:r>
-        <w:t>hall identify the lane and the car’s position within the lane.</w:t>
+        <w:t>Camera sub-system</w:t>
+      </w:r>
+      <w:r>
+        <w:t>: Shall identify the lane and the car’s position within the lane.</w:t>
+      </w:r>
+      <w:r>
+        <w:t xml:space="preserve"> </w:t>
+      </w:r>
+      <w:r>
+        <w:t>Shall detect unintended lane center departure and activate corrective actions in two levels. Shall calculate the amount of steering required to safely drive back to the center of the lane.</w:t>
       </w:r>
     </w:p>
     <w:p>
@@ -1613,13 +1561,7 @@
         </w:numPr>
       </w:pPr>
       <w:r>
-        <w:t xml:space="preserve">Driving direction </w:t>
-      </w:r>
-      <w:r>
-        <w:t>element</w:t>
-      </w:r>
-      <w:r>
-        <w:t>: Shall identify if the car is travelling forwards or backwards.</w:t>
+        <w:t>Car display sub-system: Shall display the lane assistance system status (on/off/disabled). Shall enable the driver to disable the system. Shall display if the system presents a malfunction.</w:t>
       </w:r>
     </w:p>
     <w:p>
@@ -1631,49 +1573,13 @@
         </w:numPr>
       </w:pPr>
       <w:r>
-        <w:t xml:space="preserve">Turn indicator </w:t>
-      </w:r>
-      <w:r>
-        <w:t>element</w:t>
-      </w:r>
-      <w:r>
-        <w:t>: Shall identify when a turn indicator is turned on.</w:t>
-      </w:r>
-    </w:p>
-    <w:p>
-      <w:pPr>
-        <w:pStyle w:val="ListParagraph"/>
-        <w:numPr>
-          <w:ilvl w:val="0"/>
-          <w:numId w:val="5"/>
-        </w:numPr>
-      </w:pPr>
-      <w:r>
-        <w:t xml:space="preserve">Lane assistance behavior </w:t>
-      </w:r>
-      <w:r>
-        <w:t>element</w:t>
-      </w:r>
-      <w:r>
-        <w:t>: Shall detect unintended lane center departure and activate corrective actions in two levels. Shall calculate the amount of steering required to safely drive back to the center of the lane.</w:t>
-      </w:r>
-    </w:p>
-    <w:p>
-      <w:pPr>
-        <w:pStyle w:val="ListParagraph"/>
-        <w:numPr>
-          <w:ilvl w:val="0"/>
-          <w:numId w:val="5"/>
-        </w:numPr>
-      </w:pPr>
-      <w:r>
-        <w:t>Steering wheel subsystem with haptic feedback</w:t>
-      </w:r>
-      <w:r>
-        <w:t xml:space="preserve"> and steering override</w:t>
-      </w:r>
-      <w:r>
-        <w:t xml:space="preserve"> element</w:t>
+        <w:t>Steering sub</w:t>
+      </w:r>
+      <w:r>
+        <w:t>-</w:t>
+      </w:r>
+      <w:r>
+        <w:t>system</w:t>
       </w:r>
       <w:r>
         <w:t>: Shall engage the vibration when indicated to do so.</w:t>
@@ -1691,13 +1597,19 @@
     <w:p/>
     <w:p>
       <w:r>
-        <w:t xml:space="preserve">The lane tracking </w:t>
-      </w:r>
-      <w:r>
-        <w:t>element</w:t>
-      </w:r>
-      <w:r>
-        <w:t xml:space="preserve"> is further divided in:</w:t>
+        <w:t xml:space="preserve">The </w:t>
+      </w:r>
+      <w:r>
+        <w:t>c</w:t>
+      </w:r>
+      <w:r>
+        <w:t>amera sub-system</w:t>
+      </w:r>
+      <w:r>
+        <w:t xml:space="preserve"> </w:t>
+      </w:r>
+      <w:r>
+        <w:t>is further divided in:</w:t>
       </w:r>
     </w:p>
     <w:p>
@@ -1712,7 +1624,7 @@
         <w:t xml:space="preserve">Camera </w:t>
       </w:r>
       <w:r>
-        <w:t>element</w:t>
+        <w:t>sensor</w:t>
       </w:r>
       <w:r>
         <w:t>: Shall capture the scene in front of the car.</w:t>
@@ -1727,10 +1639,7 @@
         </w:numPr>
       </w:pPr>
       <w:r>
-        <w:t xml:space="preserve">Lane detection </w:t>
-      </w:r>
-      <w:r>
-        <w:t>element</w:t>
+        <w:t>Camera sensor ECU</w:t>
       </w:r>
       <w:r>
         <w:t xml:space="preserve">: </w:t>
@@ -1744,47 +1653,29 @@
       <w:r>
         <w:t xml:space="preserve"> data, the system shall identify the lane size, boundaries and center. It shall also measure the current deviation of the car from the lane’s center.</w:t>
       </w:r>
+      <w:r>
+        <w:t xml:space="preserve"> </w:t>
+      </w:r>
+      <w:r>
+        <w:t>Shall determine if the car is within an acceptable distance to the lane’s center or if it is within warning or corrective action ranges.</w:t>
+      </w:r>
+      <w:r>
+        <w:t xml:space="preserve"> </w:t>
+      </w:r>
+      <w:r>
+        <w:t xml:space="preserve">Shall determine the steering </w:t>
+      </w:r>
+      <w:r>
+        <w:t>torque</w:t>
+      </w:r>
+      <w:r>
+        <w:t xml:space="preserve"> necessary to direct the car towards the center of the lane given the driving direction.</w:t>
+      </w:r>
     </w:p>
     <w:p/>
     <w:p>
       <w:r>
-        <w:t xml:space="preserve">The driving direction </w:t>
-      </w:r>
-      <w:r>
-        <w:t>element</w:t>
-      </w:r>
-      <w:r>
-        <w:t xml:space="preserve"> </w:t>
-      </w:r>
-      <w:r>
-        <w:t>is already present in the car</w:t>
-      </w:r>
-      <w:r>
-        <w:t>:</w:t>
-      </w:r>
-    </w:p>
-    <w:p/>
-    <w:p>
-      <w:r>
-        <w:t xml:space="preserve">The turn indicator </w:t>
-      </w:r>
-      <w:r>
-        <w:t>element</w:t>
-      </w:r>
-      <w:r>
-        <w:t xml:space="preserve"> is already present in the car.</w:t>
-      </w:r>
-    </w:p>
-    <w:p/>
-    <w:p>
-      <w:r>
-        <w:t xml:space="preserve">The lane assistance behavior </w:t>
-      </w:r>
-      <w:r>
-        <w:t>element</w:t>
-      </w:r>
-      <w:r>
-        <w:t xml:space="preserve"> is further divided in:</w:t>
+        <w:t>The car display sub-system is further divided in:</w:t>
       </w:r>
     </w:p>
     <w:p>
@@ -1792,23 +1683,11 @@
         <w:pStyle w:val="ListParagraph"/>
         <w:numPr>
           <w:ilvl w:val="0"/>
-          <w:numId w:val="7"/>
+          <w:numId w:val="12"/>
         </w:numPr>
       </w:pPr>
       <w:r>
-        <w:t xml:space="preserve">System viability </w:t>
-      </w:r>
-      <w:r>
-        <w:t>element</w:t>
-      </w:r>
-      <w:r>
-        <w:t xml:space="preserve">: Shall determine if </w:t>
-      </w:r>
-      <w:r>
-        <w:t>operational and environmental</w:t>
-      </w:r>
-      <w:r>
-        <w:t xml:space="preserve"> conditions allow the system to work.</w:t>
+        <w:t>Car display ECU: Shall store information on the system status (on/off/disabled/malfunction). Shall pick up the information on the turn signal status.</w:t>
       </w:r>
     </w:p>
     <w:p>
@@ -1816,18 +1695,17 @@
         <w:pStyle w:val="ListParagraph"/>
         <w:numPr>
           <w:ilvl w:val="0"/>
-          <w:numId w:val="7"/>
+          <w:numId w:val="12"/>
         </w:numPr>
       </w:pPr>
       <w:r>
-        <w:lastRenderedPageBreak/>
-        <w:t xml:space="preserve">Lane keeping assistance level calculation </w:t>
-      </w:r>
-      <w:r>
-        <w:t>element</w:t>
-      </w:r>
-      <w:r>
-        <w:t>: Shall determine if the car is within an acceptable distance to the lane’s center or if it is within warning or corrective action ranges.</w:t>
+        <w:t>Car display: Shall provide a light to identify if the system is on or off. Shall provide a light to identify if the system is engaged or disengaged. Shall provide a light to indicate system malfunction. Shall provide a button to enable or disable the system.</w:t>
+      </w:r>
+    </w:p>
+    <w:p/>
+    <w:p>
+      <w:r>
+        <w:t>The steering sub-system is further divided in:</w:t>
       </w:r>
     </w:p>
     <w:p>
@@ -1835,83 +1713,82 @@
         <w:pStyle w:val="ListParagraph"/>
         <w:numPr>
           <w:ilvl w:val="0"/>
-          <w:numId w:val="7"/>
+          <w:numId w:val="13"/>
         </w:numPr>
       </w:pPr>
       <w:r>
-        <w:t xml:space="preserve">Required steering calculation </w:t>
-      </w:r>
-      <w:r>
-        <w:t>element</w:t>
-      </w:r>
-      <w:r>
-        <w:t xml:space="preserve">: Shall determine the minimum </w:t>
-      </w:r>
-      <w:r>
-        <w:t>steering angle necessary to direct the car towards the center of the lane</w:t>
-      </w:r>
-      <w:r>
-        <w:t xml:space="preserve"> given the driving direction</w:t>
-      </w:r>
-      <w:r>
-        <w:t>.</w:t>
+        <w:t>Driver steering torque sensor: Shall detect the torque the driver is applying to the steering wheel.</w:t>
+      </w:r>
+    </w:p>
+    <w:p>
+      <w:pPr>
+        <w:pStyle w:val="ListParagraph"/>
+        <w:numPr>
+          <w:ilvl w:val="0"/>
+          <w:numId w:val="13"/>
+        </w:numPr>
+      </w:pPr>
+      <w:r>
+        <w:lastRenderedPageBreak/>
+        <w:t xml:space="preserve">Steering ECU: Shall </w:t>
+      </w:r>
+      <w:r>
+        <w:t>calculate the appropriate torque to apply to steering given the driver’s applied torque and the torque required to get back on the center of the lane.</w:t>
+      </w:r>
+    </w:p>
+    <w:p>
+      <w:pPr>
+        <w:pStyle w:val="ListParagraph"/>
+        <w:numPr>
+          <w:ilvl w:val="0"/>
+          <w:numId w:val="13"/>
+        </w:numPr>
+      </w:pPr>
+      <w:r>
+        <w:t>Motor pro</w:t>
+      </w:r>
+      <w:r>
+        <w:t>viding torque to steering wheel: Shall apply the torque calculated by the Steering ECU.</w:t>
       </w:r>
     </w:p>
     <w:p/>
     <w:p>
       <w:r>
-        <w:t xml:space="preserve">The steering wheel with haptic feedback and steering override </w:t>
-      </w:r>
-      <w:r>
-        <w:t xml:space="preserve">element </w:t>
-      </w:r>
-      <w:r>
-        <w:t xml:space="preserve">is </w:t>
-      </w:r>
-      <w:r>
-        <w:t>already present in the car.</w:t>
+        <w:t xml:space="preserve">The driver is in one end of the system’s boundary. The steering </w:t>
+      </w:r>
+      <w:r>
+        <w:t>wheel</w:t>
+      </w:r>
+      <w:r>
+        <w:t xml:space="preserve"> is at the other end of the system’s boundary. Items outside the boundary of the system are outside of the scope of the project. As such, there is no claim to control the driver or the systems that convert the steering wheel’s angle to car wheel’s motion.</w:t>
       </w:r>
     </w:p>
     <w:p/>
     <w:p>
       <w:r>
-        <w:t xml:space="preserve">The camera </w:t>
-      </w:r>
-      <w:r>
-        <w:t>element</w:t>
-      </w:r>
-      <w:r>
-        <w:t xml:space="preserve"> </w:t>
-      </w:r>
-      <w:r>
-        <w:t>is already present in the car.</w:t>
+        <w:t xml:space="preserve">In order for the </w:t>
+      </w:r>
+      <w:r>
+        <w:t>system to provide lane assistan</w:t>
+      </w:r>
+      <w:r>
+        <w:t>ce (i.e. its intended objective)</w:t>
+      </w:r>
+      <w:r>
+        <w:t xml:space="preserve">, the camera must have an unobstructed view of the scene in front of the car. </w:t>
+      </w:r>
+      <w:r>
+        <w:t>The road’s lanes must also be clearly marked and visible.</w:t>
       </w:r>
     </w:p>
     <w:p/>
     <w:p>
       <w:r>
-        <w:t>The driver is in one end of the system’s boundary. The steering column is at the other end of the system’s boundary. Items outside the boundary of the system are outside of the scope of the project. As such, there is no claim to control the driver or the systems that convert the steering wheel’s angle to car wheel’s motion.</w:t>
-      </w:r>
-    </w:p>
-    <w:p/>
-    <w:p>
-      <w:r>
-        <w:t xml:space="preserve">In order for the </w:t>
-      </w:r>
-      <w:r>
-        <w:t>system to provide lane keeping assistan</w:t>
-      </w:r>
-      <w:r>
-        <w:t>ce (i.e. its intended objective)</w:t>
-      </w:r>
-      <w:r>
-        <w:t xml:space="preserve">, the camera must have an unobstructed view of the scene in front of the car. </w:t>
-      </w:r>
-      <w:r>
-        <w:t>The road’s lanes must also be clearly marked and visible.</w:t>
-      </w:r>
-    </w:p>
-    <w:p/>
+        <w:t>We have not found any standards mandated for Lane Assistance systems, nor any legislation in Mexico for it.</w:t>
+      </w:r>
+      <w:bookmarkStart w:id="14" w:name="_GoBack"/>
+      <w:bookmarkEnd w:id="14"/>
+    </w:p>
     <w:p>
       <w:r>
         <w:br w:type="page"/>
@@ -2056,10 +1933,7 @@
               <w:spacing w:line="240" w:lineRule="auto"/>
             </w:pPr>
             <w:r>
-              <w:t>Re</w:t>
-            </w:r>
-            <w:r>
-              <w:t>sponsibility</w:t>
+              <w:t>Responsibility</w:t>
             </w:r>
           </w:p>
         </w:tc>
@@ -2545,10 +2419,7 @@
               <w:spacing w:line="240" w:lineRule="auto"/>
             </w:pPr>
             <w:r>
-              <w:t>O</w:t>
-            </w:r>
-            <w:r>
-              <w:t>nce every 2 months</w:t>
+              <w:t>Once every 2 months</w:t>
             </w:r>
           </w:p>
         </w:tc>
@@ -2614,10 +2485,7 @@
               <w:spacing w:line="240" w:lineRule="auto"/>
             </w:pPr>
             <w:r>
-              <w:t>3</w:t>
-            </w:r>
-            <w:r>
-              <w:t xml:space="preserve"> months prior to main assessment</w:t>
+              <w:t>3 months prior to main assessment</w:t>
             </w:r>
           </w:p>
         </w:tc>
@@ -2687,10 +2555,7 @@
               <w:spacing w:line="240" w:lineRule="auto"/>
             </w:pPr>
             <w:r>
-              <w:t>C</w:t>
-            </w:r>
-            <w:r>
-              <w:t>onclusion of functional safety activities</w:t>
+              <w:t>Conclusion of functional safety activities</w:t>
             </w:r>
           </w:p>
         </w:tc>
@@ -2852,7 +2717,25 @@
     <w:p/>
     <w:p>
       <w:r>
-        <w:t>This decision stems from the fact that all new elements are software elements interfacing with existing hardware elements. As such, no work for development of hardware will be conducted. There are also no changes to the production process or for maintenance and repair.</w:t>
+        <w:t xml:space="preserve">This decision stems from the fact that </w:t>
+      </w:r>
+      <w:r>
+        <w:t>hardware elements are provided by the OEM and as such are out of the scope</w:t>
+      </w:r>
+      <w:r>
+        <w:t xml:space="preserve">. </w:t>
+      </w:r>
+      <w:r>
+        <w:t xml:space="preserve">Changes to the </w:t>
+      </w:r>
+      <w:r>
+        <w:t>production process or for maintenance and repair</w:t>
+      </w:r>
+      <w:r>
+        <w:t xml:space="preserve"> are within the OEM’s responsibilities (see Roles and Development Interface Agreement)</w:t>
+      </w:r>
+      <w:r>
+        <w:t>.</w:t>
       </w:r>
     </w:p>
     <w:p/>
@@ -3089,10 +2972,7 @@
       </w:pPr>
       <w:bookmarkStart w:id="20" w:name="_Toc527892280"/>
       <w:r>
-        <w:t>R</w:t>
-      </w:r>
-      <w:r>
-        <w:t>oles</w:t>
+        <w:t>Roles</w:t>
       </w:r>
       <w:bookmarkEnd w:id="20"/>
     </w:p>
@@ -3417,10 +3297,7 @@
               <w:contextualSpacing w:val="0"/>
             </w:pPr>
             <w:r>
-              <w:t>OE</w:t>
-            </w:r>
-            <w:r>
-              <w:t>M or external</w:t>
+              <w:t>OEM or external</w:t>
             </w:r>
           </w:p>
         </w:tc>
@@ -3441,13 +3318,7 @@
     </w:p>
     <w:p>
       <w:r>
-        <w:t xml:space="preserve">Since this project will be carried out as jointly </w:t>
-      </w:r>
-      <w:r>
-        <w:t xml:space="preserve">developed </w:t>
-      </w:r>
-      <w:r>
-        <w:t>system between the OEM and the Tier 1 supplier, it is critical to clearly identify the roles and responsibilities of each party.</w:t>
+        <w:t>Since this project will be carried out as jointly developed system between the OEM and the Tier 1 supplier, it is critical to clearly identify the roles and responsibilities of each party.</w:t>
       </w:r>
     </w:p>
     <w:p/>
@@ -3477,7 +3348,13 @@
     <w:p/>
     <w:p>
       <w:r>
-        <w:t>The Tier 1 supplier will then build the Lane Tracking and Lane Assistance behavior elements according to these specifications.</w:t>
+        <w:t xml:space="preserve">The Tier 1 supplier will then build the Lane </w:t>
+      </w:r>
+      <w:r>
+        <w:t>Departure Warning and Lane Keeping Assistance</w:t>
+      </w:r>
+      <w:r>
+        <w:t xml:space="preserve"> elements according to these specifications.</w:t>
       </w:r>
     </w:p>
     <w:p/>
@@ -3598,13 +3475,7 @@
     <w:p/>
     <w:p>
       <w:r>
-        <w:t>There might also be a "</w:t>
-      </w:r>
-      <w:r>
-        <w:t>Supporting Process Management" section that would cover "Part 8: Supporting Processes" of the ISO 26262 functional safety standard. This would include descriptions of how the company handles requirements management, change management, configuration managem</w:t>
-      </w:r>
-      <w:r>
-        <w:t>ent, documentation management, and software tool usage and confidence.</w:t>
+        <w:t>There might also be a "Supporting Process Management" section that would cover "Part 8: Supporting Processes" of the ISO 26262 functional safety standard. This would include descriptions of how the company handles requirements management, change management, configuration management, documentation management, and software tool usage and confidence.</w:t>
       </w:r>
     </w:p>
     <w:p/>
@@ -4361,6 +4232,119 @@
     </w:lvl>
   </w:abstractNum>
   <w:abstractNum w:abstractNumId="6" w15:restartNumberingAfterBreak="0">
+    <w:nsid w:val="36452FBF"/>
+    <w:multiLevelType w:val="hybridMultilevel"/>
+    <w:tmpl w:val="00E82ED2"/>
+    <w:lvl w:ilvl="0" w:tplc="04090001">
+      <w:start w:val="1"/>
+      <w:numFmt w:val="bullet"/>
+      <w:lvlText w:val=""/>
+      <w:lvlJc w:val="left"/>
+      <w:pPr>
+        <w:ind w:left="720" w:hanging="360"/>
+      </w:pPr>
+      <w:rPr>
+        <w:rFonts w:ascii="Symbol" w:hAnsi="Symbol" w:hint="default"/>
+      </w:rPr>
+    </w:lvl>
+    <w:lvl w:ilvl="1" w:tplc="04090003" w:tentative="1">
+      <w:start w:val="1"/>
+      <w:numFmt w:val="bullet"/>
+      <w:lvlText w:val="o"/>
+      <w:lvlJc w:val="left"/>
+      <w:pPr>
+        <w:ind w:left="1440" w:hanging="360"/>
+      </w:pPr>
+      <w:rPr>
+        <w:rFonts w:ascii="Courier New" w:hAnsi="Courier New" w:cs="Courier New" w:hint="default"/>
+      </w:rPr>
+    </w:lvl>
+    <w:lvl w:ilvl="2" w:tplc="04090005" w:tentative="1">
+      <w:start w:val="1"/>
+      <w:numFmt w:val="bullet"/>
+      <w:lvlText w:val=""/>
+      <w:lvlJc w:val="left"/>
+      <w:pPr>
+        <w:ind w:left="2160" w:hanging="360"/>
+      </w:pPr>
+      <w:rPr>
+        <w:rFonts w:ascii="Wingdings" w:hAnsi="Wingdings" w:hint="default"/>
+      </w:rPr>
+    </w:lvl>
+    <w:lvl w:ilvl="3" w:tplc="04090001" w:tentative="1">
+      <w:start w:val="1"/>
+      <w:numFmt w:val="bullet"/>
+      <w:lvlText w:val=""/>
+      <w:lvlJc w:val="left"/>
+      <w:pPr>
+        <w:ind w:left="2880" w:hanging="360"/>
+      </w:pPr>
+      <w:rPr>
+        <w:rFonts w:ascii="Symbol" w:hAnsi="Symbol" w:hint="default"/>
+      </w:rPr>
+    </w:lvl>
+    <w:lvl w:ilvl="4" w:tplc="04090003" w:tentative="1">
+      <w:start w:val="1"/>
+      <w:numFmt w:val="bullet"/>
+      <w:lvlText w:val="o"/>
+      <w:lvlJc w:val="left"/>
+      <w:pPr>
+        <w:ind w:left="3600" w:hanging="360"/>
+      </w:pPr>
+      <w:rPr>
+        <w:rFonts w:ascii="Courier New" w:hAnsi="Courier New" w:cs="Courier New" w:hint="default"/>
+      </w:rPr>
+    </w:lvl>
+    <w:lvl w:ilvl="5" w:tplc="04090005" w:tentative="1">
+      <w:start w:val="1"/>
+      <w:numFmt w:val="bullet"/>
+      <w:lvlText w:val=""/>
+      <w:lvlJc w:val="left"/>
+      <w:pPr>
+        <w:ind w:left="4320" w:hanging="360"/>
+      </w:pPr>
+      <w:rPr>
+        <w:rFonts w:ascii="Wingdings" w:hAnsi="Wingdings" w:hint="default"/>
+      </w:rPr>
+    </w:lvl>
+    <w:lvl w:ilvl="6" w:tplc="04090001" w:tentative="1">
+      <w:start w:val="1"/>
+      <w:numFmt w:val="bullet"/>
+      <w:lvlText w:val=""/>
+      <w:lvlJc w:val="left"/>
+      <w:pPr>
+        <w:ind w:left="5040" w:hanging="360"/>
+      </w:pPr>
+      <w:rPr>
+        <w:rFonts w:ascii="Symbol" w:hAnsi="Symbol" w:hint="default"/>
+      </w:rPr>
+    </w:lvl>
+    <w:lvl w:ilvl="7" w:tplc="04090003" w:tentative="1">
+      <w:start w:val="1"/>
+      <w:numFmt w:val="bullet"/>
+      <w:lvlText w:val="o"/>
+      <w:lvlJc w:val="left"/>
+      <w:pPr>
+        <w:ind w:left="5760" w:hanging="360"/>
+      </w:pPr>
+      <w:rPr>
+        <w:rFonts w:ascii="Courier New" w:hAnsi="Courier New" w:cs="Courier New" w:hint="default"/>
+      </w:rPr>
+    </w:lvl>
+    <w:lvl w:ilvl="8" w:tplc="04090005" w:tentative="1">
+      <w:start w:val="1"/>
+      <w:numFmt w:val="bullet"/>
+      <w:lvlText w:val=""/>
+      <w:lvlJc w:val="left"/>
+      <w:pPr>
+        <w:ind w:left="6480" w:hanging="360"/>
+      </w:pPr>
+      <w:rPr>
+        <w:rFonts w:ascii="Wingdings" w:hAnsi="Wingdings" w:hint="default"/>
+      </w:rPr>
+    </w:lvl>
+  </w:abstractNum>
+  <w:abstractNum w:abstractNumId="7" w15:restartNumberingAfterBreak="0">
     <w:nsid w:val="476A036A"/>
     <w:multiLevelType w:val="hybridMultilevel"/>
     <w:tmpl w:val="310CEB4E"/>
@@ -4473,7 +4457,7 @@
       </w:rPr>
     </w:lvl>
   </w:abstractNum>
-  <w:abstractNum w:abstractNumId="7" w15:restartNumberingAfterBreak="0">
+  <w:abstractNum w:abstractNumId="8" w15:restartNumberingAfterBreak="0">
     <w:nsid w:val="5950265D"/>
     <w:multiLevelType w:val="hybridMultilevel"/>
     <w:tmpl w:val="F632A2CA"/>
@@ -4586,7 +4570,7 @@
       </w:rPr>
     </w:lvl>
   </w:abstractNum>
-  <w:abstractNum w:abstractNumId="8" w15:restartNumberingAfterBreak="0">
+  <w:abstractNum w:abstractNumId="9" w15:restartNumberingAfterBreak="0">
     <w:nsid w:val="5AE54029"/>
     <w:multiLevelType w:val="hybridMultilevel"/>
     <w:tmpl w:val="664E4A1A"/>
@@ -4699,7 +4683,7 @@
       </w:rPr>
     </w:lvl>
   </w:abstractNum>
-  <w:abstractNum w:abstractNumId="9" w15:restartNumberingAfterBreak="0">
+  <w:abstractNum w:abstractNumId="10" w15:restartNumberingAfterBreak="0">
     <w:nsid w:val="6CE72CB5"/>
     <w:multiLevelType w:val="hybridMultilevel"/>
     <w:tmpl w:val="89D086AC"/>
@@ -4785,10 +4769,123 @@
       </w:pPr>
     </w:lvl>
   </w:abstractNum>
-  <w:abstractNum w:abstractNumId="10" w15:restartNumberingAfterBreak="0">
+  <w:abstractNum w:abstractNumId="11" w15:restartNumberingAfterBreak="0">
     <w:nsid w:val="767E1B5C"/>
     <w:multiLevelType w:val="hybridMultilevel"/>
     <w:tmpl w:val="BCE2DDBE"/>
+    <w:lvl w:ilvl="0" w:tplc="04090001">
+      <w:start w:val="1"/>
+      <w:numFmt w:val="bullet"/>
+      <w:lvlText w:val=""/>
+      <w:lvlJc w:val="left"/>
+      <w:pPr>
+        <w:ind w:left="720" w:hanging="360"/>
+      </w:pPr>
+      <w:rPr>
+        <w:rFonts w:ascii="Symbol" w:hAnsi="Symbol" w:hint="default"/>
+      </w:rPr>
+    </w:lvl>
+    <w:lvl w:ilvl="1" w:tplc="04090003" w:tentative="1">
+      <w:start w:val="1"/>
+      <w:numFmt w:val="bullet"/>
+      <w:lvlText w:val="o"/>
+      <w:lvlJc w:val="left"/>
+      <w:pPr>
+        <w:ind w:left="1440" w:hanging="360"/>
+      </w:pPr>
+      <w:rPr>
+        <w:rFonts w:ascii="Courier New" w:hAnsi="Courier New" w:cs="Courier New" w:hint="default"/>
+      </w:rPr>
+    </w:lvl>
+    <w:lvl w:ilvl="2" w:tplc="04090005" w:tentative="1">
+      <w:start w:val="1"/>
+      <w:numFmt w:val="bullet"/>
+      <w:lvlText w:val=""/>
+      <w:lvlJc w:val="left"/>
+      <w:pPr>
+        <w:ind w:left="2160" w:hanging="360"/>
+      </w:pPr>
+      <w:rPr>
+        <w:rFonts w:ascii="Wingdings" w:hAnsi="Wingdings" w:hint="default"/>
+      </w:rPr>
+    </w:lvl>
+    <w:lvl w:ilvl="3" w:tplc="04090001" w:tentative="1">
+      <w:start w:val="1"/>
+      <w:numFmt w:val="bullet"/>
+      <w:lvlText w:val=""/>
+      <w:lvlJc w:val="left"/>
+      <w:pPr>
+        <w:ind w:left="2880" w:hanging="360"/>
+      </w:pPr>
+      <w:rPr>
+        <w:rFonts w:ascii="Symbol" w:hAnsi="Symbol" w:hint="default"/>
+      </w:rPr>
+    </w:lvl>
+    <w:lvl w:ilvl="4" w:tplc="04090003" w:tentative="1">
+      <w:start w:val="1"/>
+      <w:numFmt w:val="bullet"/>
+      <w:lvlText w:val="o"/>
+      <w:lvlJc w:val="left"/>
+      <w:pPr>
+        <w:ind w:left="3600" w:hanging="360"/>
+      </w:pPr>
+      <w:rPr>
+        <w:rFonts w:ascii="Courier New" w:hAnsi="Courier New" w:cs="Courier New" w:hint="default"/>
+      </w:rPr>
+    </w:lvl>
+    <w:lvl w:ilvl="5" w:tplc="04090005" w:tentative="1">
+      <w:start w:val="1"/>
+      <w:numFmt w:val="bullet"/>
+      <w:lvlText w:val=""/>
+      <w:lvlJc w:val="left"/>
+      <w:pPr>
+        <w:ind w:left="4320" w:hanging="360"/>
+      </w:pPr>
+      <w:rPr>
+        <w:rFonts w:ascii="Wingdings" w:hAnsi="Wingdings" w:hint="default"/>
+      </w:rPr>
+    </w:lvl>
+    <w:lvl w:ilvl="6" w:tplc="04090001" w:tentative="1">
+      <w:start w:val="1"/>
+      <w:numFmt w:val="bullet"/>
+      <w:lvlText w:val=""/>
+      <w:lvlJc w:val="left"/>
+      <w:pPr>
+        <w:ind w:left="5040" w:hanging="360"/>
+      </w:pPr>
+      <w:rPr>
+        <w:rFonts w:ascii="Symbol" w:hAnsi="Symbol" w:hint="default"/>
+      </w:rPr>
+    </w:lvl>
+    <w:lvl w:ilvl="7" w:tplc="04090003" w:tentative="1">
+      <w:start w:val="1"/>
+      <w:numFmt w:val="bullet"/>
+      <w:lvlText w:val="o"/>
+      <w:lvlJc w:val="left"/>
+      <w:pPr>
+        <w:ind w:left="5760" w:hanging="360"/>
+      </w:pPr>
+      <w:rPr>
+        <w:rFonts w:ascii="Courier New" w:hAnsi="Courier New" w:cs="Courier New" w:hint="default"/>
+      </w:rPr>
+    </w:lvl>
+    <w:lvl w:ilvl="8" w:tplc="04090005" w:tentative="1">
+      <w:start w:val="1"/>
+      <w:numFmt w:val="bullet"/>
+      <w:lvlText w:val=""/>
+      <w:lvlJc w:val="left"/>
+      <w:pPr>
+        <w:ind w:left="6480" w:hanging="360"/>
+      </w:pPr>
+      <w:rPr>
+        <w:rFonts w:ascii="Wingdings" w:hAnsi="Wingdings" w:hint="default"/>
+      </w:rPr>
+    </w:lvl>
+  </w:abstractNum>
+  <w:abstractNum w:abstractNumId="12" w15:restartNumberingAfterBreak="0">
+    <w:nsid w:val="79F1602C"/>
+    <w:multiLevelType w:val="hybridMultilevel"/>
+    <w:tmpl w:val="A944393C"/>
     <w:lvl w:ilvl="0" w:tplc="04090001">
       <w:start w:val="1"/>
       <w:numFmt w:val="bullet"/>
@@ -4908,28 +5005,34 @@
     <w:abstractNumId w:val="0"/>
   </w:num>
   <w:num w:numId="4">
-    <w:abstractNumId w:val="7"/>
+    <w:abstractNumId w:val="8"/>
   </w:num>
   <w:num w:numId="5">
     <w:abstractNumId w:val="2"/>
   </w:num>
   <w:num w:numId="6">
-    <w:abstractNumId w:val="10"/>
+    <w:abstractNumId w:val="11"/>
   </w:num>
   <w:num w:numId="7">
-    <w:abstractNumId w:val="6"/>
+    <w:abstractNumId w:val="7"/>
   </w:num>
   <w:num w:numId="8">
-    <w:abstractNumId w:val="8"/>
+    <w:abstractNumId w:val="9"/>
   </w:num>
   <w:num w:numId="9">
     <w:abstractNumId w:val="1"/>
   </w:num>
   <w:num w:numId="10">
-    <w:abstractNumId w:val="9"/>
+    <w:abstractNumId w:val="10"/>
   </w:num>
   <w:num w:numId="11">
     <w:abstractNumId w:val="4"/>
+  </w:num>
+  <w:num w:numId="12">
+    <w:abstractNumId w:val="12"/>
+  </w:num>
+  <w:num w:numId="13">
+    <w:abstractNumId w:val="6"/>
   </w:num>
 </w:numbering>
 </file>

</xml_diff>

<commit_message>
Initial version of the Functional Safety Concept. Modifications to the HARA. Metadata modifications to the Safety Plan.
</commit_message>
<xml_diff>
--- a/01_SafetyPlan_LaneAssistance.docx
+++ b/01_SafetyPlan_LaneAssistance.docx
@@ -15,7 +15,9 @@
         </w:rPr>
       </w:pPr>
       <w:bookmarkStart w:id="0" w:name="_gc2pz7m8v7e" w:colFirst="0" w:colLast="0"/>
+      <w:bookmarkStart w:id="1" w:name="_GoBack"/>
       <w:bookmarkEnd w:id="0"/>
+      <w:bookmarkEnd w:id="1"/>
       <w:r>
         <w:rPr>
           <w:noProof/>
@@ -130,8 +132,8 @@
           <w:szCs w:val="48"/>
         </w:rPr>
       </w:pPr>
-      <w:bookmarkStart w:id="1" w:name="_26sbew8fa0gp" w:colFirst="0" w:colLast="0"/>
-      <w:bookmarkEnd w:id="1"/>
+      <w:bookmarkStart w:id="2" w:name="_26sbew8fa0gp" w:colFirst="0" w:colLast="0"/>
+      <w:bookmarkEnd w:id="2"/>
     </w:p>
     <w:p>
       <w:pPr>
@@ -143,8 +145,8 @@
           <w:szCs w:val="48"/>
         </w:rPr>
       </w:pPr>
-      <w:bookmarkStart w:id="2" w:name="_1v0rwb789wl3" w:colFirst="0" w:colLast="0"/>
-      <w:bookmarkEnd w:id="2"/>
+      <w:bookmarkStart w:id="3" w:name="_1v0rwb789wl3" w:colFirst="0" w:colLast="0"/>
+      <w:bookmarkEnd w:id="3"/>
     </w:p>
     <w:p>
       <w:pPr>
@@ -155,8 +157,8 @@
           <w:szCs w:val="48"/>
         </w:rPr>
       </w:pPr>
-      <w:bookmarkStart w:id="3" w:name="_2468oyeg0eef" w:colFirst="0" w:colLast="0"/>
-      <w:bookmarkEnd w:id="3"/>
+      <w:bookmarkStart w:id="4" w:name="_2468oyeg0eef" w:colFirst="0" w:colLast="0"/>
+      <w:bookmarkEnd w:id="4"/>
     </w:p>
     <w:p/>
     <w:p/>
@@ -166,8 +168,8 @@
         <w:contextualSpacing w:val="0"/>
         <w:jc w:val="right"/>
       </w:pPr>
-      <w:bookmarkStart w:id="4" w:name="_ug35toubx59n" w:colFirst="0" w:colLast="0"/>
-      <w:bookmarkEnd w:id="4"/>
+      <w:bookmarkStart w:id="5" w:name="_ug35toubx59n" w:colFirst="0" w:colLast="0"/>
+      <w:bookmarkEnd w:id="5"/>
       <w:r>
         <w:rPr>
           <w:sz w:val="48"/>
@@ -209,8 +211,8 @@
           <w:szCs w:val="48"/>
         </w:rPr>
       </w:pPr>
-      <w:bookmarkStart w:id="5" w:name="_ryo483hmgvs6" w:colFirst="0" w:colLast="0"/>
-      <w:bookmarkEnd w:id="5"/>
+      <w:bookmarkStart w:id="6" w:name="_ryo483hmgvs6" w:colFirst="0" w:colLast="0"/>
+      <w:bookmarkEnd w:id="6"/>
       <w:r>
         <w:rPr>
           <w:noProof/>
@@ -298,12 +300,12 @@
         <w:spacing w:before="480" w:after="180" w:line="240" w:lineRule="auto"/>
         <w:contextualSpacing w:val="0"/>
       </w:pPr>
-      <w:bookmarkStart w:id="6" w:name="_Toc527892268"/>
+      <w:bookmarkStart w:id="7" w:name="_Toc527892268"/>
       <w:r>
         <w:lastRenderedPageBreak/>
         <w:t>Document history</w:t>
       </w:r>
-      <w:bookmarkEnd w:id="6"/>
+      <w:bookmarkEnd w:id="7"/>
     </w:p>
     <w:p>
       <w:pPr>
@@ -510,8 +512,18 @@
                 <w:sz w:val="22"/>
                 <w:szCs w:val="22"/>
               </w:rPr>
-              <w:t>Rodrigo Vasconcelos</w:t>
-            </w:r>
+              <w:t xml:space="preserve">Rodrigo </w:t>
+            </w:r>
+            <w:proofErr w:type="spellStart"/>
+            <w:r>
+              <w:rPr>
+                <w:rFonts w:ascii="Calibri" w:eastAsia="Calibri" w:hAnsi="Calibri" w:cs="Calibri"/>
+                <w:sz w:val="22"/>
+                <w:szCs w:val="22"/>
+              </w:rPr>
+              <w:t>Vasconcelos</w:t>
+            </w:r>
+            <w:proofErr w:type="spellEnd"/>
           </w:p>
         </w:tc>
         <w:tc>
@@ -768,8 +780,8 @@
                 <w:szCs w:val="22"/>
               </w:rPr>
             </w:pPr>
-            <w:bookmarkStart w:id="7" w:name="_2s8eyo1" w:colFirst="0" w:colLast="0"/>
-            <w:bookmarkEnd w:id="7"/>
+            <w:bookmarkStart w:id="8" w:name="_2s8eyo1" w:colFirst="0" w:colLast="0"/>
+            <w:bookmarkEnd w:id="8"/>
           </w:p>
         </w:tc>
         <w:tc>
@@ -817,11 +829,11 @@
           <w:color w:val="B7B7B7"/>
         </w:rPr>
       </w:pPr>
-      <w:bookmarkStart w:id="8" w:name="_Toc527892269"/>
+      <w:bookmarkStart w:id="9" w:name="_Toc527892269"/>
       <w:r>
         <w:t>Table of Contents</w:t>
       </w:r>
-      <w:bookmarkEnd w:id="8"/>
+      <w:bookmarkEnd w:id="9"/>
     </w:p>
     <w:sdt>
       <w:sdtPr>
@@ -1227,12 +1239,12 @@
         <w:spacing w:before="480" w:after="180" w:line="240" w:lineRule="auto"/>
         <w:contextualSpacing w:val="0"/>
       </w:pPr>
-      <w:bookmarkStart w:id="9" w:name="_Toc527892270"/>
+      <w:bookmarkStart w:id="10" w:name="_Toc527892270"/>
       <w:r>
         <w:lastRenderedPageBreak/>
         <w:t>Introduction</w:t>
       </w:r>
-      <w:bookmarkEnd w:id="9"/>
+      <w:bookmarkEnd w:id="10"/>
     </w:p>
     <w:p/>
     <w:p>
@@ -1240,11 +1252,11 @@
         <w:pStyle w:val="Heading2"/>
         <w:contextualSpacing w:val="0"/>
       </w:pPr>
-      <w:bookmarkStart w:id="10" w:name="_Toc527892271"/>
+      <w:bookmarkStart w:id="11" w:name="_Toc527892271"/>
       <w:r>
         <w:t>Purpose of the Safety Plan</w:t>
       </w:r>
-      <w:bookmarkEnd w:id="10"/>
+      <w:bookmarkEnd w:id="11"/>
     </w:p>
     <w:p>
       <w:r>
@@ -1287,8 +1299,13 @@
         </w:numPr>
       </w:pPr>
       <w:r>
-        <w:t>What tasks need to be done to ensure functional safety and when they will be carried out.</w:t>
-      </w:r>
+        <w:t xml:space="preserve">What tasks need to be done to ensure functional safety and when they will be carried </w:t>
+      </w:r>
+      <w:proofErr w:type="gramStart"/>
+      <w:r>
+        <w:t>out.</w:t>
+      </w:r>
+      <w:proofErr w:type="gramEnd"/>
     </w:p>
     <w:p>
       <w:pPr>
@@ -1299,8 +1316,13 @@
         </w:numPr>
       </w:pPr>
       <w:r>
-        <w:t>Who is responsible for each phase of the project and the resulting work.</w:t>
-      </w:r>
+        <w:t xml:space="preserve">Who is responsible for each phase of the project and the resulting </w:t>
+      </w:r>
+      <w:proofErr w:type="gramStart"/>
+      <w:r>
+        <w:t>work.</w:t>
+      </w:r>
+      <w:proofErr w:type="gramEnd"/>
     </w:p>
     <w:p>
       <w:pPr>
@@ -1319,11 +1341,11 @@
         <w:pStyle w:val="Heading2"/>
         <w:contextualSpacing w:val="0"/>
       </w:pPr>
-      <w:bookmarkStart w:id="11" w:name="_Toc527892272"/>
+      <w:bookmarkStart w:id="12" w:name="_Toc527892272"/>
       <w:r>
         <w:t>Scope of the Project</w:t>
       </w:r>
-      <w:bookmarkEnd w:id="11"/>
+      <w:bookmarkEnd w:id="12"/>
     </w:p>
     <w:p/>
     <w:p>
@@ -1389,11 +1411,11 @@
         <w:pStyle w:val="Heading2"/>
         <w:contextualSpacing w:val="0"/>
       </w:pPr>
-      <w:bookmarkStart w:id="12" w:name="_Toc527892273"/>
+      <w:bookmarkStart w:id="13" w:name="_Toc527892273"/>
       <w:r>
         <w:t>Deliverables of the Project</w:t>
       </w:r>
-      <w:bookmarkEnd w:id="12"/>
+      <w:bookmarkEnd w:id="13"/>
     </w:p>
     <w:p/>
     <w:p>
@@ -1438,12 +1460,12 @@
         <w:pStyle w:val="Heading1"/>
         <w:contextualSpacing w:val="0"/>
       </w:pPr>
-      <w:bookmarkStart w:id="13" w:name="_Toc527892274"/>
+      <w:bookmarkStart w:id="14" w:name="_Toc527892274"/>
       <w:r>
         <w:lastRenderedPageBreak/>
         <w:t>Item Definition</w:t>
       </w:r>
-      <w:bookmarkEnd w:id="13"/>
+      <w:bookmarkEnd w:id="14"/>
     </w:p>
     <w:p>
       <w:r>
@@ -1546,10 +1568,7 @@
         <w:t>: Shall identify the lane and the car’s position within the lane.</w:t>
       </w:r>
       <w:r>
-        <w:t xml:space="preserve"> </w:t>
-      </w:r>
-      <w:r>
-        <w:t>Shall detect unintended lane center departure and activate corrective actions in two levels. Shall calculate the amount of steering required to safely drive back to the center of the lane.</w:t>
+        <w:t xml:space="preserve"> Shall detect unintended lane center departure and activate corrective actions in two levels. Shall calculate the amount of steering required to safely drive back to the center of the lane.</w:t>
       </w:r>
     </w:p>
     <w:p>
@@ -1600,13 +1619,7 @@
         <w:t xml:space="preserve">The </w:t>
       </w:r>
       <w:r>
-        <w:t>c</w:t>
-      </w:r>
-      <w:r>
-        <w:t>amera sub-system</w:t>
-      </w:r>
-      <w:r>
-        <w:t xml:space="preserve"> </w:t>
+        <w:t xml:space="preserve">camera sub-system </w:t>
       </w:r>
       <w:r>
         <w:t>is further divided in:</w:t>
@@ -1663,13 +1676,7 @@
         <w:t xml:space="preserve"> </w:t>
       </w:r>
       <w:r>
-        <w:t xml:space="preserve">Shall determine the steering </w:t>
-      </w:r>
-      <w:r>
-        <w:t>torque</w:t>
-      </w:r>
-      <w:r>
-        <w:t xml:space="preserve"> necessary to direct the car towards the center of the lane given the driving direction.</w:t>
+        <w:t>Shall determine the steering torque necessary to direct the car towards the center of the lane given the driving direction.</w:t>
       </w:r>
     </w:p>
     <w:p/>
@@ -1786,8 +1793,6 @@
       <w:r>
         <w:t>We have not found any standards mandated for Lane Assistance systems, nor any legislation in Mexico for it.</w:t>
       </w:r>
-      <w:bookmarkStart w:id="14" w:name="_GoBack"/>
-      <w:bookmarkEnd w:id="14"/>
     </w:p>
     <w:p>
       <w:r>
@@ -3485,7 +3490,12 @@
       </w:r>
     </w:p>
     <w:sectPr>
-      <w:footerReference w:type="default" r:id="rId10"/>
+      <w:headerReference w:type="even" r:id="rId10"/>
+      <w:headerReference w:type="default" r:id="rId11"/>
+      <w:footerReference w:type="even" r:id="rId12"/>
+      <w:footerReference w:type="default" r:id="rId13"/>
+      <w:headerReference w:type="first" r:id="rId14"/>
+      <w:footerReference w:type="first" r:id="rId15"/>
       <w:pgSz w:w="12240" w:h="15840"/>
       <w:pgMar w:top="1440" w:right="1440" w:bottom="1440" w:left="1440" w:header="0" w:footer="720" w:gutter="0"/>
       <w:pgNumType w:start="1"/>
@@ -3522,7 +3532,27 @@
 
 <file path=word/footer1.xml><?xml version="1.0" encoding="utf-8"?>
 <w:ftr xmlns:wpc="http://schemas.microsoft.com/office/word/2010/wordprocessingCanvas" xmlns:mc="http://schemas.openxmlformats.org/markup-compatibility/2006" xmlns:o="urn:schemas-microsoft-com:office:office" xmlns:r="http://schemas.openxmlformats.org/officeDocument/2006/relationships" xmlns:m="http://schemas.openxmlformats.org/officeDocument/2006/math" xmlns:v="urn:schemas-microsoft-com:vml" xmlns:wp14="http://schemas.microsoft.com/office/word/2010/wordprocessingDrawing" xmlns:wp="http://schemas.openxmlformats.org/drawingml/2006/wordprocessingDrawing" xmlns:w10="urn:schemas-microsoft-com:office:word" xmlns:w="http://schemas.openxmlformats.org/wordprocessingml/2006/main" xmlns:w14="http://schemas.microsoft.com/office/word/2010/wordml" xmlns:w15="http://schemas.microsoft.com/office/word/2012/wordml" xmlns:wpg="http://schemas.microsoft.com/office/word/2010/wordprocessingGroup" xmlns:wpi="http://schemas.microsoft.com/office/word/2010/wordprocessingInk" xmlns:wne="http://schemas.microsoft.com/office/word/2006/wordml" xmlns:wps="http://schemas.microsoft.com/office/word/2010/wordprocessingShape" mc:Ignorable="w14 w15 wp14">
+  <w:p>
+    <w:pPr>
+      <w:pStyle w:val="Footer"/>
+    </w:pPr>
+  </w:p>
+</w:ftr>
+</file>
+
+<file path=word/footer2.xml><?xml version="1.0" encoding="utf-8"?>
+<w:ftr xmlns:wpc="http://schemas.microsoft.com/office/word/2010/wordprocessingCanvas" xmlns:mc="http://schemas.openxmlformats.org/markup-compatibility/2006" xmlns:o="urn:schemas-microsoft-com:office:office" xmlns:r="http://schemas.openxmlformats.org/officeDocument/2006/relationships" xmlns:m="http://schemas.openxmlformats.org/officeDocument/2006/math" xmlns:v="urn:schemas-microsoft-com:vml" xmlns:wp14="http://schemas.microsoft.com/office/word/2010/wordprocessingDrawing" xmlns:wp="http://schemas.openxmlformats.org/drawingml/2006/wordprocessingDrawing" xmlns:w10="urn:schemas-microsoft-com:office:word" xmlns:w="http://schemas.openxmlformats.org/wordprocessingml/2006/main" xmlns:w14="http://schemas.microsoft.com/office/word/2010/wordml" xmlns:w15="http://schemas.microsoft.com/office/word/2012/wordml" xmlns:wpg="http://schemas.microsoft.com/office/word/2010/wordprocessingGroup" xmlns:wpi="http://schemas.microsoft.com/office/word/2010/wordprocessingInk" xmlns:wne="http://schemas.microsoft.com/office/word/2006/wordml" xmlns:wps="http://schemas.microsoft.com/office/word/2010/wordprocessingShape" mc:Ignorable="w14 w15 wp14">
   <w:p/>
+</w:ftr>
+</file>
+
+<file path=word/footer3.xml><?xml version="1.0" encoding="utf-8"?>
+<w:ftr xmlns:wpc="http://schemas.microsoft.com/office/word/2010/wordprocessingCanvas" xmlns:mc="http://schemas.openxmlformats.org/markup-compatibility/2006" xmlns:o="urn:schemas-microsoft-com:office:office" xmlns:r="http://schemas.openxmlformats.org/officeDocument/2006/relationships" xmlns:m="http://schemas.openxmlformats.org/officeDocument/2006/math" xmlns:v="urn:schemas-microsoft-com:vml" xmlns:wp14="http://schemas.microsoft.com/office/word/2010/wordprocessingDrawing" xmlns:wp="http://schemas.openxmlformats.org/drawingml/2006/wordprocessingDrawing" xmlns:w10="urn:schemas-microsoft-com:office:word" xmlns:w="http://schemas.openxmlformats.org/wordprocessingml/2006/main" xmlns:w14="http://schemas.microsoft.com/office/word/2010/wordml" xmlns:w15="http://schemas.microsoft.com/office/word/2012/wordml" xmlns:wpg="http://schemas.microsoft.com/office/word/2010/wordprocessingGroup" xmlns:wpi="http://schemas.microsoft.com/office/word/2010/wordprocessingInk" xmlns:wne="http://schemas.microsoft.com/office/word/2006/wordml" xmlns:wps="http://schemas.microsoft.com/office/word/2010/wordprocessingShape" mc:Ignorable="w14 w15 wp14">
+  <w:p>
+    <w:pPr>
+      <w:pStyle w:val="Footer"/>
+    </w:pPr>
+  </w:p>
 </w:ftr>
 </file>
 
@@ -3549,6 +3579,36 @@
     </w:p>
   </w:footnote>
 </w:footnotes>
+</file>
+
+<file path=word/header1.xml><?xml version="1.0" encoding="utf-8"?>
+<w:hdr xmlns:wpc="http://schemas.microsoft.com/office/word/2010/wordprocessingCanvas" xmlns:mc="http://schemas.openxmlformats.org/markup-compatibility/2006" xmlns:o="urn:schemas-microsoft-com:office:office" xmlns:r="http://schemas.openxmlformats.org/officeDocument/2006/relationships" xmlns:m="http://schemas.openxmlformats.org/officeDocument/2006/math" xmlns:v="urn:schemas-microsoft-com:vml" xmlns:wp14="http://schemas.microsoft.com/office/word/2010/wordprocessingDrawing" xmlns:wp="http://schemas.openxmlformats.org/drawingml/2006/wordprocessingDrawing" xmlns:w10="urn:schemas-microsoft-com:office:word" xmlns:w="http://schemas.openxmlformats.org/wordprocessingml/2006/main" xmlns:w14="http://schemas.microsoft.com/office/word/2010/wordml" xmlns:w15="http://schemas.microsoft.com/office/word/2012/wordml" xmlns:wpg="http://schemas.microsoft.com/office/word/2010/wordprocessingGroup" xmlns:wpi="http://schemas.microsoft.com/office/word/2010/wordprocessingInk" xmlns:wne="http://schemas.microsoft.com/office/word/2006/wordml" xmlns:wps="http://schemas.microsoft.com/office/word/2010/wordprocessingShape" mc:Ignorable="w14 w15 wp14">
+  <w:p>
+    <w:pPr>
+      <w:pStyle w:val="Header"/>
+    </w:pPr>
+  </w:p>
+</w:hdr>
+</file>
+
+<file path=word/header2.xml><?xml version="1.0" encoding="utf-8"?>
+<w:hdr xmlns:wpc="http://schemas.microsoft.com/office/word/2010/wordprocessingCanvas" xmlns:mc="http://schemas.openxmlformats.org/markup-compatibility/2006" xmlns:o="urn:schemas-microsoft-com:office:office" xmlns:r="http://schemas.openxmlformats.org/officeDocument/2006/relationships" xmlns:m="http://schemas.openxmlformats.org/officeDocument/2006/math" xmlns:v="urn:schemas-microsoft-com:vml" xmlns:wp14="http://schemas.microsoft.com/office/word/2010/wordprocessingDrawing" xmlns:wp="http://schemas.openxmlformats.org/drawingml/2006/wordprocessingDrawing" xmlns:w10="urn:schemas-microsoft-com:office:word" xmlns:w="http://schemas.openxmlformats.org/wordprocessingml/2006/main" xmlns:w14="http://schemas.microsoft.com/office/word/2010/wordml" xmlns:w15="http://schemas.microsoft.com/office/word/2012/wordml" xmlns:wpg="http://schemas.microsoft.com/office/word/2010/wordprocessingGroup" xmlns:wpi="http://schemas.microsoft.com/office/word/2010/wordprocessingInk" xmlns:wne="http://schemas.microsoft.com/office/word/2006/wordml" xmlns:wps="http://schemas.microsoft.com/office/word/2010/wordprocessingShape" mc:Ignorable="w14 w15 wp14">
+  <w:p>
+    <w:pPr>
+      <w:pStyle w:val="Header"/>
+    </w:pPr>
+  </w:p>
+</w:hdr>
+</file>
+
+<file path=word/header3.xml><?xml version="1.0" encoding="utf-8"?>
+<w:hdr xmlns:wpc="http://schemas.microsoft.com/office/word/2010/wordprocessingCanvas" xmlns:mc="http://schemas.openxmlformats.org/markup-compatibility/2006" xmlns:o="urn:schemas-microsoft-com:office:office" xmlns:r="http://schemas.openxmlformats.org/officeDocument/2006/relationships" xmlns:m="http://schemas.openxmlformats.org/officeDocument/2006/math" xmlns:v="urn:schemas-microsoft-com:vml" xmlns:wp14="http://schemas.microsoft.com/office/word/2010/wordprocessingDrawing" xmlns:wp="http://schemas.openxmlformats.org/drawingml/2006/wordprocessingDrawing" xmlns:w10="urn:schemas-microsoft-com:office:word" xmlns:w="http://schemas.openxmlformats.org/wordprocessingml/2006/main" xmlns:w14="http://schemas.microsoft.com/office/word/2010/wordml" xmlns:w15="http://schemas.microsoft.com/office/word/2012/wordml" xmlns:wpg="http://schemas.microsoft.com/office/word/2010/wordprocessingGroup" xmlns:wpi="http://schemas.microsoft.com/office/word/2010/wordprocessingInk" xmlns:wne="http://schemas.microsoft.com/office/word/2006/wordml" xmlns:wps="http://schemas.microsoft.com/office/word/2010/wordprocessingShape" mc:Ignorable="w14 w15 wp14">
+  <w:p>
+    <w:pPr>
+      <w:pStyle w:val="Header"/>
+    </w:pPr>
+  </w:p>
+</w:hdr>
 </file>
 
 <file path=word/numbering.xml><?xml version="1.0" encoding="utf-8"?>
@@ -5704,6 +5764,50 @@
       <w:u w:val="single"/>
     </w:rPr>
   </w:style>
+  <w:style w:type="paragraph" w:styleId="Header">
+    <w:name w:val="header"/>
+    <w:basedOn w:val="Normal"/>
+    <w:link w:val="HeaderChar"/>
+    <w:uiPriority w:val="99"/>
+    <w:unhideWhenUsed/>
+    <w:rsid w:val="002704B3"/>
+    <w:pPr>
+      <w:tabs>
+        <w:tab w:val="center" w:pos="4680"/>
+        <w:tab w:val="right" w:pos="9360"/>
+      </w:tabs>
+      <w:spacing w:line="240" w:lineRule="auto"/>
+    </w:pPr>
+  </w:style>
+  <w:style w:type="character" w:customStyle="1" w:styleId="HeaderChar">
+    <w:name w:val="Header Char"/>
+    <w:basedOn w:val="DefaultParagraphFont"/>
+    <w:link w:val="Header"/>
+    <w:uiPriority w:val="99"/>
+    <w:rsid w:val="002704B3"/>
+  </w:style>
+  <w:style w:type="paragraph" w:styleId="Footer">
+    <w:name w:val="footer"/>
+    <w:basedOn w:val="Normal"/>
+    <w:link w:val="FooterChar"/>
+    <w:uiPriority w:val="99"/>
+    <w:unhideWhenUsed/>
+    <w:rsid w:val="002704B3"/>
+    <w:pPr>
+      <w:tabs>
+        <w:tab w:val="center" w:pos="4680"/>
+        <w:tab w:val="right" w:pos="9360"/>
+      </w:tabs>
+      <w:spacing w:line="240" w:lineRule="auto"/>
+    </w:pPr>
+  </w:style>
+  <w:style w:type="character" w:customStyle="1" w:styleId="FooterChar">
+    <w:name w:val="Footer Char"/>
+    <w:basedOn w:val="DefaultParagraphFont"/>
+    <w:link w:val="Footer"/>
+    <w:uiPriority w:val="99"/>
+    <w:rsid w:val="002704B3"/>
+  </w:style>
 </w:styles>
 </file>
 

</xml_diff>